<commit_message>
fix: Erro de digitação no documento
</commit_message>
<xml_diff>
--- a/Documento de requisitos/Documento de Requisitos.docx
+++ b/Documento de requisitos/Documento de Requisitos.docx
@@ -6966,7 +6966,7 @@
           <w:szCs w:val="24"/>
           <w:rtl w:val="0"/>
         </w:rPr>
-        <w:t xml:space="preserve">Unidade de medida (Quilograma (Kg), Pacote (PCT), </w:t>
+        <w:t xml:space="preserve">Unidade de medida (Quilograma (Kg), Pacote (PCT), ...)</w:t>
       </w:r>
     </w:p>
     <w:p>
@@ -9049,7 +9049,7 @@
           <w:szCs w:val="24"/>
           <w:rtl w:val="0"/>
         </w:rPr>
-        <w:t xml:space="preserve">Quantidade licitada de cada gênero</w:t>
+        <w:t xml:space="preserve">Quantidade licitada de cada gênero alimentício  </w:t>
       </w:r>
     </w:p>
     <w:p>
@@ -9636,7 +9636,7 @@
           <w:szCs w:val="24"/>
           <w:rtl w:val="0"/>
         </w:rPr>
-        <w:t xml:space="preserve">Quantidades empenhadas por gênero alimentício;</w:t>
+        <w:t xml:space="preserve">Quantidades empenhadas por gênero alimentício</w:t>
       </w:r>
     </w:p>
     <w:p>
@@ -9669,7 +9669,7 @@
           <w:szCs w:val="24"/>
           <w:rtl w:val="0"/>
         </w:rPr>
-        <w:t xml:space="preserve">Valor total empenhado (em R$);</w:t>
+        <w:t xml:space="preserve">Valor total empenhado (em R$)</w:t>
       </w:r>
     </w:p>
     <w:p>

</xml_diff>

<commit_message>
Feat: enviando versão 1.4 do documento de Requisitos
</commit_message>
<xml_diff>
--- a/Documento de requisitos/Documento de Requisitos.docx
+++ b/Documento de requisitos/Documento de Requisitos.docx
@@ -154,7 +154,7 @@
           <w:szCs w:val="28"/>
           <w:rtl w:val="0"/>
         </w:rPr>
-        <w:t xml:space="preserve">Versão 1.3</w:t>
+        <w:t xml:space="preserve">Versão 1.4</w:t>
       </w:r>
       <w:r>
         <w:rPr>
@@ -1388,8 +1388,11 @@
             </w:pPr>
             <w:r>
               <w:rPr>
+                <w:sz w:val="20"/>
+                <w:szCs w:val="20"/>
                 <w:rtl w:val="0"/>
               </w:rPr>
+              <w:t xml:space="preserve">06/02/2026</w:t>
             </w:r>
           </w:p>
         </w:tc>
@@ -1416,8 +1419,11 @@
             </w:pPr>
             <w:r>
               <w:rPr>
+                <w:sz w:val="20"/>
+                <w:szCs w:val="20"/>
                 <w:rtl w:val="0"/>
               </w:rPr>
+              <w:t xml:space="preserve">1.4</w:t>
             </w:r>
           </w:p>
         </w:tc>
@@ -1437,6 +1443,27 @@
               <w:widowControl w:val="0"/>
               <w:spacing w:after="60" w:before="60" w:line="240" w:lineRule="auto"/>
               <w:ind w:left="18" w:firstLine="0"/>
+              <w:jc w:val="both"/>
+              <w:rPr>
+                <w:sz w:val="20"/>
+                <w:szCs w:val="20"/>
+              </w:rPr>
+            </w:pPr>
+            <w:r>
+              <w:rPr>
+                <w:sz w:val="20"/>
+                <w:szCs w:val="20"/>
+                <w:rtl w:val="0"/>
+              </w:rPr>
+              <w:t xml:space="preserve">Adição de detalhamentos referentes ao processo de inserção de licitação, bem como inclusão do campo de observação na ordem de entrega, com especificação de como e em que momento essa informação deverá ser registrada no sistema.</w:t>
+            </w:r>
+          </w:p>
+          <w:p>
+            <w:pPr>
+              <w:keepLines w:val="1"/>
+              <w:widowControl w:val="0"/>
+              <w:spacing w:after="60" w:before="60" w:line="240" w:lineRule="auto"/>
+              <w:ind w:left="0" w:firstLine="0"/>
               <w:rPr>
                 <w:sz w:val="20"/>
                 <w:szCs w:val="20"/>
@@ -1473,8 +1500,11 @@
             </w:pPr>
             <w:r>
               <w:rPr>
+                <w:sz w:val="20"/>
+                <w:szCs w:val="20"/>
                 <w:rtl w:val="0"/>
               </w:rPr>
+              <w:t xml:space="preserve">João Vitor Ferreira</w:t>
             </w:r>
           </w:p>
         </w:tc>
@@ -2750,102 +2780,6 @@
           <w:rtl w:val="0"/>
         </w:rPr>
         <w:t xml:space="preserve"> a operação, em seu estado atual, gera uma grande quantidade de arquivos, tanto digitais quanto físicos, o que dificulta e confunde a busca por informações essenciais ao processo.</w:t>
-      </w:r>
-    </w:p>
-    <w:p>
-      <w:pPr>
-        <w:pBdr>
-          <w:top w:color="auto" w:space="0" w:sz="0" w:val="none"/>
-          <w:left w:color="auto" w:space="0" w:sz="0" w:val="none"/>
-          <w:bottom w:color="auto" w:space="0" w:sz="0" w:val="none"/>
-          <w:right w:color="auto" w:space="0" w:sz="0" w:val="none"/>
-          <w:between w:color="auto" w:space="0" w:sz="0" w:val="none"/>
-        </w:pBdr>
-        <w:shd w:fill="ffffff" w:val="clear"/>
-        <w:spacing w:after="240" w:before="240" w:lineRule="auto"/>
-        <w:ind w:right="600"/>
-        <w:jc w:val="both"/>
-        <w:rPr>
-          <w:sz w:val="24"/>
-          <w:szCs w:val="24"/>
-        </w:rPr>
-      </w:pPr>
-      <w:r>
-        <w:rPr>
-          <w:rtl w:val="0"/>
-        </w:rPr>
-      </w:r>
-    </w:p>
-    <w:p>
-      <w:pPr>
-        <w:pBdr>
-          <w:top w:color="auto" w:space="0" w:sz="0" w:val="none"/>
-          <w:left w:color="auto" w:space="0" w:sz="0" w:val="none"/>
-          <w:bottom w:color="auto" w:space="0" w:sz="0" w:val="none"/>
-          <w:right w:color="auto" w:space="0" w:sz="0" w:val="none"/>
-          <w:between w:color="auto" w:space="0" w:sz="0" w:val="none"/>
-        </w:pBdr>
-        <w:shd w:fill="ffffff" w:val="clear"/>
-        <w:spacing w:after="240" w:before="240" w:lineRule="auto"/>
-        <w:ind w:right="600"/>
-        <w:jc w:val="both"/>
-        <w:rPr>
-          <w:sz w:val="24"/>
-          <w:szCs w:val="24"/>
-        </w:rPr>
-      </w:pPr>
-      <w:r>
-        <w:rPr>
-          <w:rtl w:val="0"/>
-        </w:rPr>
-      </w:r>
-    </w:p>
-    <w:p>
-      <w:pPr>
-        <w:pBdr>
-          <w:top w:color="auto" w:space="0" w:sz="0" w:val="none"/>
-          <w:left w:color="auto" w:space="0" w:sz="0" w:val="none"/>
-          <w:bottom w:color="auto" w:space="0" w:sz="0" w:val="none"/>
-          <w:right w:color="auto" w:space="0" w:sz="0" w:val="none"/>
-          <w:between w:color="auto" w:space="0" w:sz="0" w:val="none"/>
-        </w:pBdr>
-        <w:shd w:fill="ffffff" w:val="clear"/>
-        <w:spacing w:after="240" w:before="240" w:lineRule="auto"/>
-        <w:ind w:right="600"/>
-        <w:jc w:val="both"/>
-        <w:rPr>
-          <w:sz w:val="24"/>
-          <w:szCs w:val="24"/>
-        </w:rPr>
-      </w:pPr>
-      <w:r>
-        <w:rPr>
-          <w:rtl w:val="0"/>
-        </w:rPr>
-      </w:r>
-    </w:p>
-    <w:p>
-      <w:pPr>
-        <w:pBdr>
-          <w:top w:color="auto" w:space="0" w:sz="0" w:val="none"/>
-          <w:left w:color="auto" w:space="0" w:sz="0" w:val="none"/>
-          <w:bottom w:color="auto" w:space="0" w:sz="0" w:val="none"/>
-          <w:right w:color="auto" w:space="0" w:sz="0" w:val="none"/>
-          <w:between w:color="auto" w:space="0" w:sz="0" w:val="none"/>
-        </w:pBdr>
-        <w:shd w:fill="ffffff" w:val="clear"/>
-        <w:spacing w:after="240" w:before="240" w:lineRule="auto"/>
-        <w:ind w:right="600"/>
-        <w:jc w:val="both"/>
-        <w:rPr>
-          <w:sz w:val="24"/>
-          <w:szCs w:val="24"/>
-        </w:rPr>
-      </w:pPr>
-      <w:r>
-        <w:rPr>
-          <w:rtl w:val="0"/>
-        </w:rPr>
       </w:r>
     </w:p>
     <w:p>
@@ -6094,7 +6028,7 @@
         </w:pBdr>
         <w:shd w:fill="ffffff" w:val="clear"/>
         <w:spacing w:after="160" w:lineRule="auto"/>
-        <w:ind w:left="720" w:firstLine="0"/>
+        <w:ind w:left="0" w:firstLine="0"/>
         <w:jc w:val="both"/>
         <w:rPr>
           <w:b w:val="1"/>
@@ -6120,7 +6054,7 @@
         </w:pBdr>
         <w:shd w:fill="ffffff" w:val="clear"/>
         <w:spacing w:after="160" w:lineRule="auto"/>
-        <w:ind w:left="720" w:firstLine="0"/>
+        <w:ind w:left="0" w:firstLine="0"/>
         <w:jc w:val="both"/>
         <w:rPr>
           <w:b w:val="1"/>
@@ -6146,6 +6080,32 @@
         </w:pBdr>
         <w:shd w:fill="ffffff" w:val="clear"/>
         <w:spacing w:after="160" w:lineRule="auto"/>
+        <w:ind w:left="0" w:firstLine="0"/>
+        <w:jc w:val="both"/>
+        <w:rPr>
+          <w:b w:val="1"/>
+          <w:bCs w:val="1"/>
+          <w:sz w:val="34"/>
+          <w:szCs w:val="34"/>
+        </w:rPr>
+      </w:pPr>
+      <w:r>
+        <w:rPr>
+          <w:rtl w:val="0"/>
+        </w:rPr>
+      </w:r>
+    </w:p>
+    <w:p>
+      <w:pPr>
+        <w:pBdr>
+          <w:top w:color="auto" w:space="0" w:sz="0" w:val="none"/>
+          <w:left w:color="auto" w:space="0" w:sz="0" w:val="none"/>
+          <w:bottom w:color="auto" w:space="0" w:sz="0" w:val="none"/>
+          <w:right w:color="auto" w:space="0" w:sz="0" w:val="none"/>
+          <w:between w:color="auto" w:space="0" w:sz="0" w:val="none"/>
+        </w:pBdr>
+        <w:shd w:fill="ffffff" w:val="clear"/>
+        <w:spacing w:after="160" w:lineRule="auto"/>
         <w:ind w:left="720" w:firstLine="0"/>
         <w:jc w:val="both"/>
         <w:rPr>
@@ -7357,7 +7317,7 @@
         </w:pBdr>
         <w:shd w:fill="ffffff" w:val="clear"/>
         <w:spacing w:after="240" w:before="240" w:lineRule="auto"/>
-        <w:ind w:left="1440" w:firstLine="0"/>
+        <w:ind w:left="720" w:firstLine="0"/>
         <w:jc w:val="both"/>
         <w:rPr>
           <w:sz w:val="24"/>
@@ -7563,6 +7523,33 @@
           <w:szCs w:val="24"/>
           <w:rtl w:val="0"/>
         </w:rPr>
+        <w:t xml:space="preserve">O sistema deve permitir a inserção de vários fornecedores em uma licitação, com a respectiva ARP sendo criada e associada diretamente a cada fornecedor inserido.</w:t>
+      </w:r>
+    </w:p>
+    <w:p>
+      <w:pPr>
+        <w:pBdr>
+          <w:top w:color="auto" w:space="0" w:sz="0" w:val="none"/>
+          <w:left w:color="auto" w:space="0" w:sz="0" w:val="none"/>
+          <w:bottom w:color="auto" w:space="0" w:sz="0" w:val="none"/>
+          <w:right w:color="auto" w:space="0" w:sz="0" w:val="none"/>
+          <w:between w:color="auto" w:space="0" w:sz="0" w:val="none"/>
+        </w:pBdr>
+        <w:shd w:fill="ffffff" w:val="clear"/>
+        <w:spacing w:after="240" w:before="240" w:lineRule="auto"/>
+        <w:ind w:left="720" w:firstLine="0"/>
+        <w:jc w:val="both"/>
+        <w:rPr>
+          <w:sz w:val="24"/>
+          <w:szCs w:val="24"/>
+        </w:rPr>
+      </w:pPr>
+      <w:r>
+        <w:rPr>
+          <w:sz w:val="24"/>
+          <w:szCs w:val="24"/>
+          <w:rtl w:val="0"/>
+        </w:rPr>
         <w:t xml:space="preserve">Não poderá existir fornecedor vinculado à licitação que não esteja associado a pelo menos uma (1) ata de registro de preço.</w:t>
       </w:r>
     </w:p>
@@ -7889,55 +7876,7 @@
         </w:pBdr>
         <w:shd w:fill="ffffff" w:val="clear"/>
         <w:spacing w:after="240" w:before="240" w:lineRule="auto"/>
-        <w:ind w:left="720" w:firstLine="0"/>
-        <w:jc w:val="both"/>
-        <w:rPr>
-          <w:sz w:val="24"/>
-          <w:szCs w:val="24"/>
-        </w:rPr>
-      </w:pPr>
-      <w:r>
-        <w:rPr>
-          <w:rtl w:val="0"/>
-        </w:rPr>
-      </w:r>
-    </w:p>
-    <w:p>
-      <w:pPr>
-        <w:pBdr>
-          <w:top w:color="auto" w:space="0" w:sz="0" w:val="none"/>
-          <w:left w:color="auto" w:space="0" w:sz="0" w:val="none"/>
-          <w:bottom w:color="auto" w:space="0" w:sz="0" w:val="none"/>
-          <w:right w:color="auto" w:space="0" w:sz="0" w:val="none"/>
-          <w:between w:color="auto" w:space="0" w:sz="0" w:val="none"/>
-        </w:pBdr>
-        <w:shd w:fill="ffffff" w:val="clear"/>
-        <w:spacing w:after="240" w:before="240" w:lineRule="auto"/>
-        <w:ind w:left="720" w:firstLine="0"/>
-        <w:jc w:val="both"/>
-        <w:rPr>
-          <w:sz w:val="24"/>
-          <w:szCs w:val="24"/>
-        </w:rPr>
-      </w:pPr>
-      <w:r>
-        <w:rPr>
-          <w:rtl w:val="0"/>
-        </w:rPr>
-      </w:r>
-    </w:p>
-    <w:p>
-      <w:pPr>
-        <w:pBdr>
-          <w:top w:color="auto" w:space="0" w:sz="0" w:val="none"/>
-          <w:left w:color="auto" w:space="0" w:sz="0" w:val="none"/>
-          <w:bottom w:color="auto" w:space="0" w:sz="0" w:val="none"/>
-          <w:right w:color="auto" w:space="0" w:sz="0" w:val="none"/>
-          <w:between w:color="auto" w:space="0" w:sz="0" w:val="none"/>
-        </w:pBdr>
-        <w:shd w:fill="ffffff" w:val="clear"/>
-        <w:spacing w:after="240" w:before="240" w:lineRule="auto"/>
-        <w:ind w:left="720" w:firstLine="0"/>
+        <w:ind w:left="0" w:firstLine="0"/>
         <w:jc w:val="both"/>
         <w:rPr>
           <w:sz w:val="24"/>
@@ -9571,6 +9510,174 @@
         <w:ind w:left="1440" w:firstLine="0"/>
         <w:jc w:val="both"/>
         <w:rPr>
+          <w:sz w:val="24"/>
+          <w:szCs w:val="24"/>
+        </w:rPr>
+      </w:pPr>
+      <w:r>
+        <w:rPr>
+          <w:rtl w:val="0"/>
+        </w:rPr>
+      </w:r>
+    </w:p>
+    <w:p>
+      <w:pPr>
+        <w:pBdr>
+          <w:top w:color="auto" w:space="0" w:sz="0" w:val="none"/>
+          <w:left w:color="auto" w:space="0" w:sz="0" w:val="none"/>
+          <w:bottom w:color="auto" w:space="0" w:sz="0" w:val="none"/>
+          <w:right w:color="auto" w:space="0" w:sz="0" w:val="none"/>
+          <w:between w:color="auto" w:space="0" w:sz="0" w:val="none"/>
+        </w:pBdr>
+        <w:shd w:fill="ffffff" w:val="clear"/>
+        <w:spacing w:after="240" w:before="240" w:lineRule="auto"/>
+        <w:ind w:left="1440" w:firstLine="0"/>
+        <w:jc w:val="both"/>
+        <w:rPr>
+          <w:sz w:val="24"/>
+          <w:szCs w:val="24"/>
+        </w:rPr>
+      </w:pPr>
+      <w:r>
+        <w:rPr>
+          <w:rtl w:val="0"/>
+        </w:rPr>
+      </w:r>
+    </w:p>
+    <w:p>
+      <w:pPr>
+        <w:pBdr>
+          <w:top w:color="auto" w:space="0" w:sz="0" w:val="none"/>
+          <w:left w:color="auto" w:space="0" w:sz="0" w:val="none"/>
+          <w:bottom w:color="auto" w:space="0" w:sz="0" w:val="none"/>
+          <w:right w:color="auto" w:space="0" w:sz="0" w:val="none"/>
+          <w:between w:color="auto" w:space="0" w:sz="0" w:val="none"/>
+        </w:pBdr>
+        <w:shd w:fill="ffffff" w:val="clear"/>
+        <w:spacing w:after="240" w:before="240" w:lineRule="auto"/>
+        <w:ind w:left="1440" w:firstLine="0"/>
+        <w:jc w:val="both"/>
+        <w:rPr>
+          <w:sz w:val="24"/>
+          <w:szCs w:val="24"/>
+        </w:rPr>
+      </w:pPr>
+      <w:r>
+        <w:rPr>
+          <w:rtl w:val="0"/>
+        </w:rPr>
+      </w:r>
+    </w:p>
+    <w:p>
+      <w:pPr>
+        <w:pBdr>
+          <w:top w:color="auto" w:space="0" w:sz="0" w:val="none"/>
+          <w:left w:color="auto" w:space="0" w:sz="0" w:val="none"/>
+          <w:bottom w:color="auto" w:space="0" w:sz="0" w:val="none"/>
+          <w:right w:color="auto" w:space="0" w:sz="0" w:val="none"/>
+          <w:between w:color="auto" w:space="0" w:sz="0" w:val="none"/>
+        </w:pBdr>
+        <w:shd w:fill="ffffff" w:val="clear"/>
+        <w:spacing w:after="240" w:before="240" w:lineRule="auto"/>
+        <w:ind w:left="1440" w:firstLine="0"/>
+        <w:jc w:val="both"/>
+        <w:rPr>
+          <w:sz w:val="24"/>
+          <w:szCs w:val="24"/>
+        </w:rPr>
+      </w:pPr>
+      <w:r>
+        <w:rPr>
+          <w:rtl w:val="0"/>
+        </w:rPr>
+      </w:r>
+    </w:p>
+    <w:p>
+      <w:pPr>
+        <w:pBdr>
+          <w:top w:color="auto" w:space="0" w:sz="0" w:val="none"/>
+          <w:left w:color="auto" w:space="0" w:sz="0" w:val="none"/>
+          <w:bottom w:color="auto" w:space="0" w:sz="0" w:val="none"/>
+          <w:right w:color="auto" w:space="0" w:sz="0" w:val="none"/>
+          <w:between w:color="auto" w:space="0" w:sz="0" w:val="none"/>
+        </w:pBdr>
+        <w:shd w:fill="ffffff" w:val="clear"/>
+        <w:spacing w:after="240" w:before="240" w:lineRule="auto"/>
+        <w:ind w:left="1440" w:firstLine="0"/>
+        <w:jc w:val="both"/>
+        <w:rPr>
+          <w:sz w:val="24"/>
+          <w:szCs w:val="24"/>
+        </w:rPr>
+      </w:pPr>
+      <w:r>
+        <w:rPr>
+          <w:rtl w:val="0"/>
+        </w:rPr>
+      </w:r>
+    </w:p>
+    <w:p>
+      <w:pPr>
+        <w:pBdr>
+          <w:top w:color="auto" w:space="0" w:sz="0" w:val="none"/>
+          <w:left w:color="auto" w:space="0" w:sz="0" w:val="none"/>
+          <w:bottom w:color="auto" w:space="0" w:sz="0" w:val="none"/>
+          <w:right w:color="auto" w:space="0" w:sz="0" w:val="none"/>
+          <w:between w:color="auto" w:space="0" w:sz="0" w:val="none"/>
+        </w:pBdr>
+        <w:shd w:fill="ffffff" w:val="clear"/>
+        <w:spacing w:after="240" w:before="240" w:lineRule="auto"/>
+        <w:ind w:left="1440" w:firstLine="0"/>
+        <w:jc w:val="both"/>
+        <w:rPr>
+          <w:sz w:val="24"/>
+          <w:szCs w:val="24"/>
+        </w:rPr>
+      </w:pPr>
+      <w:r>
+        <w:rPr>
+          <w:rtl w:val="0"/>
+        </w:rPr>
+      </w:r>
+    </w:p>
+    <w:p>
+      <w:pPr>
+        <w:pBdr>
+          <w:top w:color="auto" w:space="0" w:sz="0" w:val="none"/>
+          <w:left w:color="auto" w:space="0" w:sz="0" w:val="none"/>
+          <w:bottom w:color="auto" w:space="0" w:sz="0" w:val="none"/>
+          <w:right w:color="auto" w:space="0" w:sz="0" w:val="none"/>
+          <w:between w:color="auto" w:space="0" w:sz="0" w:val="none"/>
+        </w:pBdr>
+        <w:shd w:fill="ffffff" w:val="clear"/>
+        <w:spacing w:after="240" w:before="240" w:lineRule="auto"/>
+        <w:ind w:left="1440" w:firstLine="0"/>
+        <w:jc w:val="both"/>
+        <w:rPr>
+          <w:sz w:val="24"/>
+          <w:szCs w:val="24"/>
+        </w:rPr>
+      </w:pPr>
+      <w:r>
+        <w:rPr>
+          <w:rtl w:val="0"/>
+        </w:rPr>
+      </w:r>
+    </w:p>
+    <w:p>
+      <w:pPr>
+        <w:pBdr>
+          <w:top w:color="auto" w:space="0" w:sz="0" w:val="none"/>
+          <w:left w:color="auto" w:space="0" w:sz="0" w:val="none"/>
+          <w:bottom w:color="auto" w:space="0" w:sz="0" w:val="none"/>
+          <w:right w:color="auto" w:space="0" w:sz="0" w:val="none"/>
+          <w:between w:color="auto" w:space="0" w:sz="0" w:val="none"/>
+        </w:pBdr>
+        <w:shd w:fill="ffffff" w:val="clear"/>
+        <w:spacing w:after="240" w:before="240" w:lineRule="auto"/>
+        <w:ind w:left="1440" w:firstLine="0"/>
+        <w:jc w:val="both"/>
+        <w:rPr>
           <w:b w:val="1"/>
           <w:bCs w:val="1"/>
           <w:sz w:val="26"/>
@@ -10167,151 +10274,7 @@
         </w:pBdr>
         <w:shd w:fill="ffffff" w:val="clear"/>
         <w:spacing w:after="240" w:before="240" w:lineRule="auto"/>
-        <w:ind w:left="720" w:firstLine="0"/>
-        <w:jc w:val="both"/>
-        <w:rPr>
-          <w:sz w:val="24"/>
-          <w:szCs w:val="24"/>
-        </w:rPr>
-      </w:pPr>
-      <w:r>
-        <w:rPr>
-          <w:rtl w:val="0"/>
-        </w:rPr>
-      </w:r>
-    </w:p>
-    <w:p>
-      <w:pPr>
-        <w:pBdr>
-          <w:top w:color="auto" w:space="0" w:sz="0" w:val="none"/>
-          <w:left w:color="auto" w:space="0" w:sz="0" w:val="none"/>
-          <w:bottom w:color="auto" w:space="0" w:sz="0" w:val="none"/>
-          <w:right w:color="auto" w:space="0" w:sz="0" w:val="none"/>
-          <w:between w:color="auto" w:space="0" w:sz="0" w:val="none"/>
-        </w:pBdr>
-        <w:shd w:fill="ffffff" w:val="clear"/>
-        <w:spacing w:after="240" w:before="240" w:lineRule="auto"/>
-        <w:ind w:left="720" w:firstLine="0"/>
-        <w:jc w:val="both"/>
-        <w:rPr>
-          <w:sz w:val="24"/>
-          <w:szCs w:val="24"/>
-        </w:rPr>
-      </w:pPr>
-      <w:r>
-        <w:rPr>
-          <w:rtl w:val="0"/>
-        </w:rPr>
-      </w:r>
-    </w:p>
-    <w:p>
-      <w:pPr>
-        <w:pBdr>
-          <w:top w:color="auto" w:space="0" w:sz="0" w:val="none"/>
-          <w:left w:color="auto" w:space="0" w:sz="0" w:val="none"/>
-          <w:bottom w:color="auto" w:space="0" w:sz="0" w:val="none"/>
-          <w:right w:color="auto" w:space="0" w:sz="0" w:val="none"/>
-          <w:between w:color="auto" w:space="0" w:sz="0" w:val="none"/>
-        </w:pBdr>
-        <w:shd w:fill="ffffff" w:val="clear"/>
-        <w:spacing w:after="240" w:before="240" w:lineRule="auto"/>
-        <w:ind w:left="720" w:firstLine="0"/>
-        <w:jc w:val="both"/>
-        <w:rPr>
-          <w:sz w:val="24"/>
-          <w:szCs w:val="24"/>
-        </w:rPr>
-      </w:pPr>
-      <w:r>
-        <w:rPr>
-          <w:rtl w:val="0"/>
-        </w:rPr>
-      </w:r>
-    </w:p>
-    <w:p>
-      <w:pPr>
-        <w:pBdr>
-          <w:top w:color="auto" w:space="0" w:sz="0" w:val="none"/>
-          <w:left w:color="auto" w:space="0" w:sz="0" w:val="none"/>
-          <w:bottom w:color="auto" w:space="0" w:sz="0" w:val="none"/>
-          <w:right w:color="auto" w:space="0" w:sz="0" w:val="none"/>
-          <w:between w:color="auto" w:space="0" w:sz="0" w:val="none"/>
-        </w:pBdr>
-        <w:shd w:fill="ffffff" w:val="clear"/>
-        <w:spacing w:after="240" w:before="240" w:lineRule="auto"/>
-        <w:ind w:left="720" w:firstLine="0"/>
-        <w:jc w:val="both"/>
-        <w:rPr>
-          <w:sz w:val="24"/>
-          <w:szCs w:val="24"/>
-        </w:rPr>
-      </w:pPr>
-      <w:r>
-        <w:rPr>
-          <w:rtl w:val="0"/>
-        </w:rPr>
-      </w:r>
-    </w:p>
-    <w:p>
-      <w:pPr>
-        <w:pBdr>
-          <w:top w:color="auto" w:space="0" w:sz="0" w:val="none"/>
-          <w:left w:color="auto" w:space="0" w:sz="0" w:val="none"/>
-          <w:bottom w:color="auto" w:space="0" w:sz="0" w:val="none"/>
-          <w:right w:color="auto" w:space="0" w:sz="0" w:val="none"/>
-          <w:between w:color="auto" w:space="0" w:sz="0" w:val="none"/>
-        </w:pBdr>
-        <w:shd w:fill="ffffff" w:val="clear"/>
-        <w:spacing w:after="240" w:before="240" w:lineRule="auto"/>
-        <w:ind w:left="720" w:firstLine="0"/>
-        <w:jc w:val="both"/>
-        <w:rPr>
-          <w:sz w:val="24"/>
-          <w:szCs w:val="24"/>
-        </w:rPr>
-      </w:pPr>
-      <w:r>
-        <w:rPr>
-          <w:rtl w:val="0"/>
-        </w:rPr>
-      </w:r>
-    </w:p>
-    <w:p>
-      <w:pPr>
-        <w:pBdr>
-          <w:top w:color="auto" w:space="0" w:sz="0" w:val="none"/>
-          <w:left w:color="auto" w:space="0" w:sz="0" w:val="none"/>
-          <w:bottom w:color="auto" w:space="0" w:sz="0" w:val="none"/>
-          <w:right w:color="auto" w:space="0" w:sz="0" w:val="none"/>
-          <w:between w:color="auto" w:space="0" w:sz="0" w:val="none"/>
-        </w:pBdr>
-        <w:shd w:fill="ffffff" w:val="clear"/>
-        <w:spacing w:after="240" w:before="240" w:lineRule="auto"/>
-        <w:ind w:left="720" w:firstLine="0"/>
-        <w:jc w:val="both"/>
-        <w:rPr>
-          <w:sz w:val="24"/>
-          <w:szCs w:val="24"/>
-        </w:rPr>
-      </w:pPr>
-      <w:r>
-        <w:rPr>
-          <w:rtl w:val="0"/>
-        </w:rPr>
-      </w:r>
-    </w:p>
-    <w:p>
-      <w:pPr>
-        <w:pBdr>
-          <w:top w:color="auto" w:space="0" w:sz="0" w:val="none"/>
-          <w:left w:color="auto" w:space="0" w:sz="0" w:val="none"/>
-          <w:bottom w:color="auto" w:space="0" w:sz="0" w:val="none"/>
-          <w:right w:color="auto" w:space="0" w:sz="0" w:val="none"/>
-          <w:between w:color="auto" w:space="0" w:sz="0" w:val="none"/>
-        </w:pBdr>
-        <w:shd w:fill="ffffff" w:val="clear"/>
-        <w:spacing w:after="240" w:before="240" w:lineRule="auto"/>
-        <w:ind w:left="720" w:firstLine="0"/>
+        <w:ind w:left="0" w:firstLine="0"/>
         <w:jc w:val="both"/>
         <w:rPr>
           <w:sz w:val="24"/>
@@ -12554,7 +12517,6 @@
           <w:rtl w:val="0"/>
         </w:rPr>
         <w:t xml:space="preserve">Código da ordem de entrega;</w:t>
-        <w:br w:type="textWrapping"/>
       </w:r>
     </w:p>
     <w:p>
@@ -12585,7 +12547,6 @@
           <w:rtl w:val="0"/>
         </w:rPr>
         <w:t xml:space="preserve">Código do empenho vinculado;</w:t>
-        <w:br w:type="textWrapping"/>
       </w:r>
     </w:p>
     <w:p>
@@ -12615,8 +12576,7 @@
           <w:szCs w:val="24"/>
           <w:rtl w:val="0"/>
         </w:rPr>
-        <w:t xml:space="preserve">Número da ARP vinculada;</w:t>
-        <w:br w:type="textWrapping"/>
+        <w:t xml:space="preserve">Número da ARP vinculada</w:t>
       </w:r>
     </w:p>
     <w:p>
@@ -12665,7 +12625,6 @@
           <w:rtl w:val="0"/>
         </w:rPr>
         <w:t xml:space="preserve">))</w:t>
-        <w:br w:type="textWrapping"/>
       </w:r>
     </w:p>
     <w:p>
@@ -12714,7 +12673,6 @@
           <w:rtl w:val="0"/>
         </w:rPr>
         <w:t xml:space="preserve">) relacionados aos gêneros alimentícios)</w:t>
-        <w:br w:type="textWrapping"/>
       </w:r>
     </w:p>
     <w:p>
@@ -12744,8 +12702,7 @@
           <w:szCs w:val="24"/>
           <w:rtl w:val="0"/>
         </w:rPr>
-        <w:t xml:space="preserve">Quantidade solicitada de cada gênero alimentício;</w:t>
-        <w:br w:type="textWrapping"/>
+        <w:t xml:space="preserve">Quantidade solicitada de cada gênero alimentício</w:t>
       </w:r>
     </w:p>
     <w:p>
@@ -12775,8 +12732,7 @@
           <w:szCs w:val="24"/>
           <w:rtl w:val="0"/>
         </w:rPr>
-        <w:t xml:space="preserve">Quantidade efetivamente entregue de cada gênero alimentício;</w:t>
-        <w:br w:type="textWrapping"/>
+        <w:t xml:space="preserve">Quantidade efetivamente entregue de cada gênero alimentício</w:t>
       </w:r>
     </w:p>
     <w:p>
@@ -12806,8 +12762,7 @@
           <w:szCs w:val="24"/>
           <w:rtl w:val="0"/>
         </w:rPr>
-        <w:t xml:space="preserve">Valor total da ordem de entrega (em R$), calculado automaticamente com base nas quantidades efetivamente entregues e no valor unitário registrado na ARP;</w:t>
-        <w:br w:type="textWrapping"/>
+        <w:t xml:space="preserve">Valor total da ordem de entrega (em R$), calculado automaticamente com base nas quantidades efetivamente entregues e no valor unitário registrado na ARP</w:t>
       </w:r>
     </w:p>
     <w:p>
@@ -12838,7 +12793,6 @@
           <w:rtl w:val="0"/>
         </w:rPr>
         <w:t xml:space="preserve">Data e horário de emissão da ordem de entrega;</w:t>
-        <w:br w:type="textWrapping"/>
       </w:r>
     </w:p>
     <w:p>
@@ -12869,7 +12823,6 @@
           <w:rtl w:val="0"/>
         </w:rPr>
         <w:t xml:space="preserve">Data e horário de realização da entrega;</w:t>
-        <w:br w:type="textWrapping"/>
       </w:r>
     </w:p>
     <w:p>
@@ -12886,20 +12839,69 @@
           <w:between w:color="auto" w:space="0" w:sz="0" w:val="none"/>
         </w:pBdr>
         <w:shd w:fill="ffffff" w:val="clear"/>
+        <w:spacing w:after="0" w:afterAutospacing="0" w:before="0" w:beforeAutospacing="0" w:lineRule="auto"/>
+        <w:ind w:left="1440" w:hanging="360"/>
+        <w:rPr>
+          <w:sz w:val="24"/>
+          <w:szCs w:val="24"/>
+        </w:rPr>
+      </w:pPr>
+      <w:r>
+        <w:rPr>
+          <w:sz w:val="24"/>
+          <w:szCs w:val="24"/>
+          <w:rtl w:val="0"/>
+        </w:rPr>
+        <w:t xml:space="preserve">Estado da ordem de entrega</w:t>
+      </w:r>
+    </w:p>
+    <w:p>
+      <w:pPr>
+        <w:numPr>
+          <w:ilvl w:val="0"/>
+          <w:numId w:val="15"/>
+        </w:numPr>
+        <w:pBdr>
+          <w:top w:color="auto" w:space="0" w:sz="0" w:val="none"/>
+          <w:left w:color="auto" w:space="0" w:sz="0" w:val="none"/>
+          <w:bottom w:color="auto" w:space="0" w:sz="0" w:val="none"/>
+          <w:right w:color="auto" w:space="0" w:sz="0" w:val="none"/>
+          <w:between w:color="auto" w:space="0" w:sz="0" w:val="none"/>
+        </w:pBdr>
+        <w:shd w:fill="ffffff" w:val="clear"/>
         <w:spacing w:after="240" w:before="0" w:beforeAutospacing="0" w:lineRule="auto"/>
         <w:ind w:left="1440" w:hanging="360"/>
         <w:rPr>
           <w:sz w:val="24"/>
           <w:szCs w:val="24"/>
-        </w:rPr>
-      </w:pPr>
-      <w:r>
-        <w:rPr>
-          <w:sz w:val="24"/>
-          <w:szCs w:val="24"/>
-          <w:rtl w:val="0"/>
-        </w:rPr>
-        <w:t xml:space="preserve">Estado da ordem de entrega.</w:t>
+          <w:u w:val="none"/>
+        </w:rPr>
+      </w:pPr>
+      <w:r>
+        <w:rPr>
+          <w:sz w:val="24"/>
+          <w:szCs w:val="24"/>
+          <w:rtl w:val="0"/>
+        </w:rPr>
+        <w:t xml:space="preserve">Observação de entrega (</w:t>
+      </w:r>
+      <w:r>
+        <w:rPr>
+          <w:b w:val="1"/>
+          <w:bCs w:val="1"/>
+          <w:sz w:val="24"/>
+          <w:szCs w:val="24"/>
+          <w:rtl w:val="0"/>
+        </w:rPr>
+        <w:t xml:space="preserve">opcional</w:t>
+      </w:r>
+      <w:r>
+        <w:rPr>
+          <w:sz w:val="24"/>
+          <w:szCs w:val="24"/>
+          <w:rtl w:val="0"/>
+        </w:rPr>
+        <w:t xml:space="preserve">) </w:t>
       </w:r>
     </w:p>
     <w:p>
@@ -13206,6 +13208,77 @@
           <w:rtl w:val="0"/>
         </w:rPr>
         <w:t xml:space="preserve">Manter a consistência das informações entre ordem de entrega, empenho e ARP.</w:t>
+      </w:r>
+    </w:p>
+    <w:p>
+      <w:pPr>
+        <w:pBdr>
+          <w:top w:color="auto" w:space="0" w:sz="0" w:val="none"/>
+          <w:left w:color="auto" w:space="0" w:sz="0" w:val="none"/>
+          <w:bottom w:color="auto" w:space="0" w:sz="0" w:val="none"/>
+          <w:right w:color="auto" w:space="0" w:sz="0" w:val="none"/>
+          <w:between w:color="auto" w:space="0" w:sz="0" w:val="none"/>
+        </w:pBdr>
+        <w:shd w:fill="ffffff" w:val="clear"/>
+        <w:spacing w:after="240" w:before="240" w:lineRule="auto"/>
+        <w:ind w:left="720" w:firstLine="0"/>
+        <w:jc w:val="both"/>
+        <w:rPr>
+          <w:sz w:val="24"/>
+          <w:szCs w:val="24"/>
+        </w:rPr>
+      </w:pPr>
+      <w:r>
+        <w:rPr>
+          <w:sz w:val="24"/>
+          <w:szCs w:val="24"/>
+          <w:rtl w:val="0"/>
+        </w:rPr>
+        <w:t xml:space="preserve">Ao selecionar a alteração do status de uma ordem de entrega de “Em espera” para “Concluída”, o usuário, além de informar a quantidade efetivamente entregue, poderá também adicionar uma observação referente às condições do produto ou a eventuais problemas ocorridos durante a entrega.</w:t>
+      </w:r>
+    </w:p>
+    <w:p>
+      <w:pPr>
+        <w:pBdr>
+          <w:top w:color="auto" w:space="0" w:sz="0" w:val="none"/>
+          <w:left w:color="auto" w:space="0" w:sz="0" w:val="none"/>
+          <w:bottom w:color="auto" w:space="0" w:sz="0" w:val="none"/>
+          <w:right w:color="auto" w:space="0" w:sz="0" w:val="none"/>
+          <w:between w:color="auto" w:space="0" w:sz="0" w:val="none"/>
+        </w:pBdr>
+        <w:shd w:fill="ffffff" w:val="clear"/>
+        <w:spacing w:after="240" w:before="240" w:lineRule="auto"/>
+        <w:rPr>
+          <w:sz w:val="24"/>
+          <w:szCs w:val="24"/>
+        </w:rPr>
+      </w:pPr>
+      <w:r>
+        <w:rPr>
+          <w:rtl w:val="0"/>
+        </w:rPr>
+      </w:r>
+    </w:p>
+    <w:p>
+      <w:pPr>
+        <w:pBdr>
+          <w:top w:color="auto" w:space="0" w:sz="0" w:val="none"/>
+          <w:left w:color="auto" w:space="0" w:sz="0" w:val="none"/>
+          <w:bottom w:color="auto" w:space="0" w:sz="0" w:val="none"/>
+          <w:right w:color="auto" w:space="0" w:sz="0" w:val="none"/>
+          <w:between w:color="auto" w:space="0" w:sz="0" w:val="none"/>
+        </w:pBdr>
+        <w:shd w:fill="ffffff" w:val="clear"/>
+        <w:spacing w:after="240" w:before="240" w:lineRule="auto"/>
+        <w:rPr>
+          <w:sz w:val="24"/>
+          <w:szCs w:val="24"/>
+        </w:rPr>
+      </w:pPr>
+      <w:r>
+        <w:rPr>
+          <w:rtl w:val="0"/>
+        </w:rPr>
       </w:r>
     </w:p>
     <w:p>

</xml_diff>